<commit_message>
Modif du guide Git + des layouts
</commit_message>
<xml_diff>
--- a/Documentation/GuideDeSurvieAGitHub.docx
+++ b/Documentation/GuideDeSurvieAGitHub.docx
@@ -253,6 +253,83 @@
     <w:p>
       <w:pPr>
         <w:pStyle w:val="ListParagraph"/>
+        <w:numPr>
+          <w:ilvl w:val="1"/>
+          <w:numId w:val="2"/>
+        </w:numPr>
+        <w:rPr>
+          <w:rFonts w:ascii="Segoe UI" w:hAnsi="Segoe UI" w:cs="Segoe UI"/>
+        </w:rPr>
+      </w:pPr>
+      <w:r>
+        <w:rPr>
+          <w:rFonts w:ascii="Segoe UI" w:hAnsi="Segoe UI" w:cs="Segoe UI"/>
+        </w:rPr>
+        <w:t xml:space="preserve">(À la demande de certaines personnes, pour des modifications importantes ou peu importe, tu peux faire ton </w:t>
+      </w:r>
+      <w:r>
+        <w:rPr>
+          <w:rFonts w:ascii="Segoe UI" w:hAnsi="Segoe UI" w:cs="Segoe UI"/>
+          <w:i/>
+        </w:rPr>
+        <w:t xml:space="preserve">Pull </w:t>
+      </w:r>
+      <w:proofErr w:type="spellStart"/>
+      <w:r>
+        <w:rPr>
+          <w:rFonts w:ascii="Segoe UI" w:hAnsi="Segoe UI" w:cs="Segoe UI"/>
+          <w:i/>
+        </w:rPr>
+        <w:t>Request</w:t>
+      </w:r>
+      <w:proofErr w:type="spellEnd"/>
+      <w:r>
+        <w:rPr>
+          <w:rFonts w:ascii="Segoe UI" w:hAnsi="Segoe UI" w:cs="Segoe UI"/>
+        </w:rPr>
+        <w:t xml:space="preserve"> (dans ta branche) après avoir fait la mise à jour de ton git.</w:t>
+      </w:r>
+      <w:r>
+        <w:rPr>
+          <w:rFonts w:ascii="Segoe UI" w:hAnsi="Segoe UI" w:cs="Segoe UI"/>
+        </w:rPr>
+        <w:t xml:space="preserve"> N’oublie pas de fermer ton </w:t>
+      </w:r>
+      <w:bookmarkStart w:id="0" w:name="_GoBack"/>
+      <w:r>
+        <w:rPr>
+          <w:rFonts w:ascii="Segoe UI" w:hAnsi="Segoe UI" w:cs="Segoe UI"/>
+          <w:i/>
+        </w:rPr>
+        <w:t xml:space="preserve">Pull </w:t>
+      </w:r>
+      <w:proofErr w:type="spellStart"/>
+      <w:r>
+        <w:rPr>
+          <w:rFonts w:ascii="Segoe UI" w:hAnsi="Segoe UI" w:cs="Segoe UI"/>
+          <w:i/>
+        </w:rPr>
+        <w:t>Request</w:t>
+      </w:r>
+      <w:proofErr w:type="spellEnd"/>
+      <w:r>
+        <w:rPr>
+          <w:rFonts w:ascii="Segoe UI" w:hAnsi="Segoe UI" w:cs="Segoe UI"/>
+          <w:i/>
+        </w:rPr>
+        <w:t xml:space="preserve"> </w:t>
+      </w:r>
+      <w:bookmarkEnd w:id="0"/>
+      <w:r>
+        <w:rPr>
+          <w:rFonts w:ascii="Segoe UI" w:hAnsi="Segoe UI" w:cs="Segoe UI"/>
+        </w:rPr>
+        <w:t>(en cliquant sur le X en haut à droite)</w:t>
+      </w:r>
+    </w:p>
+    <w:p>
+      <w:pPr>
+        <w:pStyle w:val="ListParagraph"/>
         <w:ind w:left="1440"/>
         <w:rPr>
           <w:rFonts w:ascii="Segoe UI" w:hAnsi="Segoe UI" w:cs="Segoe UI"/>
@@ -477,8 +554,6 @@
         </w:rPr>
         <w:t>Si tu as des nouvelles découvertes sur cette application, n’hésite pas à le partager avec tes coéquipiers.</w:t>
       </w:r>
-      <w:bookmarkStart w:id="0" w:name="_GoBack"/>
-      <w:bookmarkEnd w:id="0"/>
     </w:p>
     <w:sectPr>
       <w:pgSz w:w="12240" w:h="15840"/>

</xml_diff>